<commit_message>
added forgotten type declaration part
</commit_message>
<xml_diff>
--- a/Отчет.docx
+++ b/Отчет.docx
@@ -20,6 +20,7 @@
           <w:color w:val="000000"/>
           <w:sz w:val="22"/>
           <w:szCs w:val="22"/>
+          <w:lang w:val="en-US"/>
         </w:rPr>
       </w:pPr>
     </w:p>
@@ -8971,7 +8972,6 @@
           <w:color w:val="000000"/>
           <w:sz w:val="19"/>
           <w:szCs w:val="19"/>
-          <w:lang w:val="en-US"/>
         </w:rPr>
       </w:pPr>
       <w:r>
@@ -9002,7 +9002,6 @@
           <w:color w:val="000000"/>
           <w:sz w:val="19"/>
           <w:szCs w:val="19"/>
-          <w:lang w:val="en-US"/>
         </w:rPr>
         <w:t xml:space="preserve">, </w:t>
       </w:r>
@@ -9012,7 +9011,6 @@
           <w:color w:val="008000"/>
           <w:sz w:val="19"/>
           <w:szCs w:val="19"/>
-          <w:lang w:val="en-US"/>
         </w:rPr>
         <w:t xml:space="preserve">// </w:t>
       </w:r>
@@ -9032,7 +9030,6 @@
           <w:color w:val="008000"/>
           <w:sz w:val="19"/>
           <w:szCs w:val="19"/>
-          <w:lang w:val="en-US"/>
         </w:rPr>
         <w:t xml:space="preserve"> </w:t>
       </w:r>
@@ -9058,7 +9055,6 @@
           <w:color w:val="000000"/>
           <w:sz w:val="19"/>
           <w:szCs w:val="19"/>
-          <w:lang w:val="en-US"/>
         </w:rPr>
         <w:tab/>
       </w:r>
@@ -12456,9 +12452,23 @@
     <w:p>
       <w:pPr>
         <w:ind w:firstLine="0"/>
-      </w:pPr>
-      <w:r>
-        <w:t xml:space="preserve">7:3 . </w:t>
+        <w:rPr>
+          <w:lang w:val="en-US"/>
+        </w:rPr>
+      </w:pPr>
+      <w:proofErr w:type="gramStart"/>
+      <w:r>
+        <w:rPr>
+          <w:lang w:val="en-US"/>
+        </w:rPr>
+        <w:t>7:3 .</w:t>
+      </w:r>
+      <w:proofErr w:type="gramEnd"/>
+      <w:r>
+        <w:rPr>
+          <w:lang w:val="en-US"/>
+        </w:rPr>
+        <w:t xml:space="preserve"> </w:t>
       </w:r>
       <w:proofErr w:type="spellStart"/>
       <w:r>
@@ -12470,34 +12480,54 @@
       <w:proofErr w:type="spellEnd"/>
     </w:p>
     <w:p>
+      <w:pPr>
+        <w:rPr>
+          <w:lang w:val="en-US"/>
+        </w:rPr>
+      </w:pPr>
       <w:r>
         <w:t>Проверим</w:t>
       </w:r>
       <w:r>
+        <w:rPr>
+          <w:lang w:val="en-US"/>
+        </w:rPr>
         <w:t xml:space="preserve"> </w:t>
       </w:r>
       <w:r>
         <w:t>обработку</w:t>
       </w:r>
       <w:r>
+        <w:rPr>
+          <w:lang w:val="en-US"/>
+        </w:rPr>
         <w:t xml:space="preserve"> </w:t>
       </w:r>
       <w:r>
         <w:t>ошибок</w:t>
       </w:r>
       <w:r>
+        <w:rPr>
+          <w:lang w:val="en-US"/>
+        </w:rPr>
         <w:t xml:space="preserve"> </w:t>
       </w:r>
       <w:r>
         <w:t>на</w:t>
       </w:r>
       <w:r>
+        <w:rPr>
+          <w:lang w:val="en-US"/>
+        </w:rPr>
         <w:t xml:space="preserve"> </w:t>
       </w:r>
       <w:r>
         <w:t>программе</w:t>
       </w:r>
       <w:r>
+        <w:rPr>
+          <w:lang w:val="en-US"/>
+        </w:rPr>
         <w:t>:</w:t>
       </w:r>
     </w:p>
@@ -13494,13 +13524,7 @@
     </w:p>
     <w:p>
       <w:r>
-        <w:t xml:space="preserve">где S — обозначение синтаксической конструкции, a L может состоять из символов языка, синтаксических конструкций и метасимволов </w:t>
-      </w:r>
-      <w:r>
-        <w:t>«</w:t>
-      </w:r>
-      <w:r>
-        <w:t xml:space="preserve">|»  и  «{ </w:t>
+        <w:t xml:space="preserve">где S — обозначение синтаксической конструкции, a L может состоять из символов языка, синтаксических конструкций и метасимволов «|»  и  «{ </w:t>
       </w:r>
       <w:r>
         <w:t>}</w:t>
@@ -13551,13 +13575,7 @@
       </w:r>
       <w:proofErr w:type="gramEnd"/>
       <w:r>
-        <w:t xml:space="preserve"> </w:t>
-      </w:r>
-      <w:r>
-        <w:t>хранящая текущий символ</w:t>
-      </w:r>
-      <w:r>
-        <w:t xml:space="preserve"> содержит код первого символа, который должен быть проанализирован этой функцией;</w:t>
+        <w:t xml:space="preserve"> хранящая текущий символ содержит код первого символа, который должен быть проанализирован этой функцией;</w:t>
       </w:r>
     </w:p>
     <w:p>
@@ -14992,7 +15010,6 @@
           <w:color w:val="000000"/>
           <w:sz w:val="19"/>
           <w:szCs w:val="19"/>
-          <w:lang w:val="en-US"/>
         </w:rPr>
       </w:pPr>
       <w:r>
@@ -15011,7 +15028,6 @@
           <w:color w:val="000000"/>
           <w:sz w:val="19"/>
           <w:szCs w:val="19"/>
-          <w:lang w:val="en-US"/>
         </w:rPr>
         <w:t xml:space="preserve"> </w:t>
       </w:r>
@@ -15033,7 +15049,6 @@
           <w:color w:val="000000"/>
           <w:sz w:val="19"/>
           <w:szCs w:val="19"/>
-          <w:lang w:val="en-US"/>
         </w:rPr>
         <w:t xml:space="preserve"> {</w:t>
       </w:r>
@@ -17114,6 +17129,80 @@
           <w:lang w:val="en-US"/>
         </w:rPr>
       </w:pPr>
+      <w:r>
+        <w:rPr>
+          <w:rFonts w:ascii="Cascadia Mono" w:hAnsi="Cascadia Mono" w:cs="Cascadia Mono"/>
+          <w:color w:val="000000"/>
+          <w:sz w:val="19"/>
+          <w:szCs w:val="19"/>
+          <w:lang w:val="en-US"/>
+        </w:rPr>
+        <w:tab/>
+      </w:r>
+      <w:r>
+        <w:rPr>
+          <w:rFonts w:ascii="Cascadia Mono" w:hAnsi="Cascadia Mono" w:cs="Cascadia Mono"/>
+          <w:color w:val="0000FF"/>
+          <w:sz w:val="19"/>
+          <w:szCs w:val="19"/>
+          <w:lang w:val="en-US"/>
+        </w:rPr>
+        <w:t>void</w:t>
+      </w:r>
+      <w:r>
+        <w:rPr>
+          <w:rFonts w:ascii="Cascadia Mono" w:hAnsi="Cascadia Mono" w:cs="Cascadia Mono"/>
+          <w:color w:val="000000"/>
+          <w:sz w:val="19"/>
+          <w:szCs w:val="19"/>
+          <w:lang w:val="en-US"/>
+        </w:rPr>
+        <w:t xml:space="preserve"> </w:t>
+      </w:r>
+      <w:proofErr w:type="spellStart"/>
+      <w:proofErr w:type="gramStart"/>
+      <w:r>
+        <w:rPr>
+          <w:rFonts w:ascii="Cascadia Mono" w:hAnsi="Cascadia Mono" w:cs="Cascadia Mono"/>
+          <w:color w:val="000000"/>
+          <w:sz w:val="19"/>
+          <w:szCs w:val="19"/>
+          <w:lang w:val="en-US"/>
+        </w:rPr>
+        <w:t>type</w:t>
+      </w:r>
+      <w:r>
+        <w:rPr>
+          <w:rFonts w:ascii="Cascadia Mono" w:hAnsi="Cascadia Mono" w:cs="Cascadia Mono"/>
+          <w:color w:val="000000"/>
+          <w:sz w:val="19"/>
+          <w:szCs w:val="19"/>
+          <w:lang w:val="en-US"/>
+        </w:rPr>
+        <w:t>Part</w:t>
+      </w:r>
+      <w:proofErr w:type="spellEnd"/>
+      <w:r>
+        <w:rPr>
+          <w:rFonts w:ascii="Cascadia Mono" w:hAnsi="Cascadia Mono" w:cs="Cascadia Mono"/>
+          <w:color w:val="000000"/>
+          <w:sz w:val="19"/>
+          <w:szCs w:val="19"/>
+          <w:lang w:val="en-US"/>
+        </w:rPr>
+        <w:t>(</w:t>
+      </w:r>
+      <w:proofErr w:type="gramEnd"/>
+      <w:r>
+        <w:rPr>
+          <w:rFonts w:ascii="Cascadia Mono" w:hAnsi="Cascadia Mono" w:cs="Cascadia Mono"/>
+          <w:color w:val="000000"/>
+          <w:sz w:val="19"/>
+          <w:szCs w:val="19"/>
+          <w:lang w:val="en-US"/>
+        </w:rPr>
+        <w:t>);</w:t>
+      </w:r>
     </w:p>
     <w:p>
       <w:pPr>
@@ -17121,7 +17210,7 @@
         <w:autoSpaceDN w:val="0"/>
         <w:adjustRightInd w:val="0"/>
         <w:spacing w:line="240" w:lineRule="auto"/>
-        <w:ind w:firstLine="0"/>
+        <w:ind w:firstLine="720"/>
         <w:jc w:val="left"/>
         <w:rPr>
           <w:rFonts w:ascii="Cascadia Mono" w:hAnsi="Cascadia Mono" w:cs="Cascadia Mono"/>
@@ -17134,16 +17223,6 @@
       <w:r>
         <w:rPr>
           <w:rFonts w:ascii="Cascadia Mono" w:hAnsi="Cascadia Mono" w:cs="Cascadia Mono"/>
-          <w:color w:val="000000"/>
-          <w:sz w:val="19"/>
-          <w:szCs w:val="19"/>
-          <w:lang w:val="en-US"/>
-        </w:rPr>
-        <w:tab/>
-      </w:r>
-      <w:r>
-        <w:rPr>
-          <w:rFonts w:ascii="Cascadia Mono" w:hAnsi="Cascadia Mono" w:cs="Cascadia Mono"/>
           <w:color w:val="0000FF"/>
           <w:sz w:val="19"/>
           <w:szCs w:val="19"/>
@@ -17171,7 +17250,7 @@
           <w:szCs w:val="19"/>
           <w:lang w:val="en-US"/>
         </w:rPr>
-        <w:t>statementPart</w:t>
+        <w:t>typeDeclaration</w:t>
       </w:r>
       <w:proofErr w:type="spellEnd"/>
       <w:r>
@@ -17212,70 +17291,6 @@
           <w:lang w:val="en-US"/>
         </w:rPr>
       </w:pPr>
-      <w:r>
-        <w:rPr>
-          <w:rFonts w:ascii="Cascadia Mono" w:hAnsi="Cascadia Mono" w:cs="Cascadia Mono"/>
-          <w:color w:val="000000"/>
-          <w:sz w:val="19"/>
-          <w:szCs w:val="19"/>
-          <w:lang w:val="en-US"/>
-        </w:rPr>
-        <w:tab/>
-      </w:r>
-      <w:r>
-        <w:rPr>
-          <w:rFonts w:ascii="Cascadia Mono" w:hAnsi="Cascadia Mono" w:cs="Cascadia Mono"/>
-          <w:color w:val="0000FF"/>
-          <w:sz w:val="19"/>
-          <w:szCs w:val="19"/>
-          <w:lang w:val="en-US"/>
-        </w:rPr>
-        <w:t>void</w:t>
-      </w:r>
-      <w:r>
-        <w:rPr>
-          <w:rFonts w:ascii="Cascadia Mono" w:hAnsi="Cascadia Mono" w:cs="Cascadia Mono"/>
-          <w:color w:val="000000"/>
-          <w:sz w:val="19"/>
-          <w:szCs w:val="19"/>
-          <w:lang w:val="en-US"/>
-        </w:rPr>
-        <w:t xml:space="preserve"> </w:t>
-      </w:r>
-      <w:proofErr w:type="spellStart"/>
-      <w:proofErr w:type="gramStart"/>
-      <w:r>
-        <w:rPr>
-          <w:rFonts w:ascii="Cascadia Mono" w:hAnsi="Cascadia Mono" w:cs="Cascadia Mono"/>
-          <w:color w:val="000000"/>
-          <w:sz w:val="19"/>
-          <w:szCs w:val="19"/>
-          <w:lang w:val="en-US"/>
-        </w:rPr>
-        <w:t>compoundStatement</w:t>
-      </w:r>
-      <w:proofErr w:type="spellEnd"/>
-      <w:r>
-        <w:rPr>
-          <w:rFonts w:ascii="Cascadia Mono" w:hAnsi="Cascadia Mono" w:cs="Cascadia Mono"/>
-          <w:color w:val="000000"/>
-          <w:sz w:val="19"/>
-          <w:szCs w:val="19"/>
-          <w:lang w:val="en-US"/>
-        </w:rPr>
-        <w:t>(</w:t>
-      </w:r>
-      <w:proofErr w:type="gramEnd"/>
-      <w:r>
-        <w:rPr>
-          <w:rFonts w:ascii="Cascadia Mono" w:hAnsi="Cascadia Mono" w:cs="Cascadia Mono"/>
-          <w:color w:val="000000"/>
-          <w:sz w:val="19"/>
-          <w:szCs w:val="19"/>
-          <w:lang w:val="en-US"/>
-        </w:rPr>
-        <w:t>);</w:t>
-      </w:r>
     </w:p>
     <w:p>
       <w:pPr>
@@ -17323,6 +17338,7 @@
         </w:rPr>
         <w:t xml:space="preserve"> </w:t>
       </w:r>
+      <w:proofErr w:type="spellStart"/>
       <w:proofErr w:type="gramStart"/>
       <w:r>
         <w:rPr>
@@ -17332,7 +17348,18 @@
           <w:szCs w:val="19"/>
           <w:lang w:val="en-US"/>
         </w:rPr>
-        <w:t>statement(</w:t>
+        <w:t>statementPart</w:t>
+      </w:r>
+      <w:proofErr w:type="spellEnd"/>
+      <w:r>
+        <w:rPr>
+          <w:rFonts w:ascii="Cascadia Mono" w:hAnsi="Cascadia Mono" w:cs="Cascadia Mono"/>
+          <w:color w:val="000000"/>
+          <w:sz w:val="19"/>
+          <w:szCs w:val="19"/>
+          <w:lang w:val="en-US"/>
+        </w:rPr>
+        <w:t>(</w:t>
       </w:r>
       <w:proofErr w:type="gramEnd"/>
       <w:r>
@@ -17402,7 +17429,7 @@
           <w:szCs w:val="19"/>
           <w:lang w:val="en-US"/>
         </w:rPr>
-        <w:t>simpleStatement</w:t>
+        <w:t>compoundStatement</w:t>
       </w:r>
       <w:proofErr w:type="spellEnd"/>
       <w:r>
@@ -17443,6 +17470,58 @@
           <w:lang w:val="en-US"/>
         </w:rPr>
       </w:pPr>
+      <w:r>
+        <w:rPr>
+          <w:rFonts w:ascii="Cascadia Mono" w:hAnsi="Cascadia Mono" w:cs="Cascadia Mono"/>
+          <w:color w:val="000000"/>
+          <w:sz w:val="19"/>
+          <w:szCs w:val="19"/>
+          <w:lang w:val="en-US"/>
+        </w:rPr>
+        <w:tab/>
+      </w:r>
+      <w:r>
+        <w:rPr>
+          <w:rFonts w:ascii="Cascadia Mono" w:hAnsi="Cascadia Mono" w:cs="Cascadia Mono"/>
+          <w:color w:val="0000FF"/>
+          <w:sz w:val="19"/>
+          <w:szCs w:val="19"/>
+          <w:lang w:val="en-US"/>
+        </w:rPr>
+        <w:t>void</w:t>
+      </w:r>
+      <w:r>
+        <w:rPr>
+          <w:rFonts w:ascii="Cascadia Mono" w:hAnsi="Cascadia Mono" w:cs="Cascadia Mono"/>
+          <w:color w:val="000000"/>
+          <w:sz w:val="19"/>
+          <w:szCs w:val="19"/>
+          <w:lang w:val="en-US"/>
+        </w:rPr>
+        <w:t xml:space="preserve"> </w:t>
+      </w:r>
+      <w:proofErr w:type="gramStart"/>
+      <w:r>
+        <w:rPr>
+          <w:rFonts w:ascii="Cascadia Mono" w:hAnsi="Cascadia Mono" w:cs="Cascadia Mono"/>
+          <w:color w:val="000000"/>
+          <w:sz w:val="19"/>
+          <w:szCs w:val="19"/>
+          <w:lang w:val="en-US"/>
+        </w:rPr>
+        <w:t>statement(</w:t>
+      </w:r>
+      <w:proofErr w:type="gramEnd"/>
+      <w:r>
+        <w:rPr>
+          <w:rFonts w:ascii="Cascadia Mono" w:hAnsi="Cascadia Mono" w:cs="Cascadia Mono"/>
+          <w:color w:val="000000"/>
+          <w:sz w:val="19"/>
+          <w:szCs w:val="19"/>
+          <w:lang w:val="en-US"/>
+        </w:rPr>
+        <w:t>);</w:t>
+      </w:r>
     </w:p>
     <w:p>
       <w:pPr>
@@ -17490,6 +17569,7 @@
         </w:rPr>
         <w:t xml:space="preserve"> </w:t>
       </w:r>
+      <w:proofErr w:type="spellStart"/>
       <w:proofErr w:type="gramStart"/>
       <w:r>
         <w:rPr>
@@ -17499,7 +17579,18 @@
           <w:szCs w:val="19"/>
           <w:lang w:val="en-US"/>
         </w:rPr>
-        <w:t>expression(</w:t>
+        <w:t>simpleStatement</w:t>
+      </w:r>
+      <w:proofErr w:type="spellEnd"/>
+      <w:r>
+        <w:rPr>
+          <w:rFonts w:ascii="Cascadia Mono" w:hAnsi="Cascadia Mono" w:cs="Cascadia Mono"/>
+          <w:color w:val="000000"/>
+          <w:sz w:val="19"/>
+          <w:szCs w:val="19"/>
+          <w:lang w:val="en-US"/>
+        </w:rPr>
+        <w:t>(</w:t>
       </w:r>
       <w:proofErr w:type="gramEnd"/>
       <w:r>
@@ -17529,70 +17620,6 @@
           <w:lang w:val="en-US"/>
         </w:rPr>
       </w:pPr>
-      <w:r>
-        <w:rPr>
-          <w:rFonts w:ascii="Cascadia Mono" w:hAnsi="Cascadia Mono" w:cs="Cascadia Mono"/>
-          <w:color w:val="000000"/>
-          <w:sz w:val="19"/>
-          <w:szCs w:val="19"/>
-          <w:lang w:val="en-US"/>
-        </w:rPr>
-        <w:tab/>
-      </w:r>
-      <w:r>
-        <w:rPr>
-          <w:rFonts w:ascii="Cascadia Mono" w:hAnsi="Cascadia Mono" w:cs="Cascadia Mono"/>
-          <w:color w:val="0000FF"/>
-          <w:sz w:val="19"/>
-          <w:szCs w:val="19"/>
-          <w:lang w:val="en-US"/>
-        </w:rPr>
-        <w:t>void</w:t>
-      </w:r>
-      <w:r>
-        <w:rPr>
-          <w:rFonts w:ascii="Cascadia Mono" w:hAnsi="Cascadia Mono" w:cs="Cascadia Mono"/>
-          <w:color w:val="000000"/>
-          <w:sz w:val="19"/>
-          <w:szCs w:val="19"/>
-          <w:lang w:val="en-US"/>
-        </w:rPr>
-        <w:t xml:space="preserve"> </w:t>
-      </w:r>
-      <w:proofErr w:type="spellStart"/>
-      <w:proofErr w:type="gramStart"/>
-      <w:r>
-        <w:rPr>
-          <w:rFonts w:ascii="Cascadia Mono" w:hAnsi="Cascadia Mono" w:cs="Cascadia Mono"/>
-          <w:color w:val="000000"/>
-          <w:sz w:val="19"/>
-          <w:szCs w:val="19"/>
-          <w:lang w:val="en-US"/>
-        </w:rPr>
-        <w:t>simpleExpression</w:t>
-      </w:r>
-      <w:proofErr w:type="spellEnd"/>
-      <w:r>
-        <w:rPr>
-          <w:rFonts w:ascii="Cascadia Mono" w:hAnsi="Cascadia Mono" w:cs="Cascadia Mono"/>
-          <w:color w:val="000000"/>
-          <w:sz w:val="19"/>
-          <w:szCs w:val="19"/>
-          <w:lang w:val="en-US"/>
-        </w:rPr>
-        <w:t>(</w:t>
-      </w:r>
-      <w:proofErr w:type="gramEnd"/>
-      <w:r>
-        <w:rPr>
-          <w:rFonts w:ascii="Cascadia Mono" w:hAnsi="Cascadia Mono" w:cs="Cascadia Mono"/>
-          <w:color w:val="000000"/>
-          <w:sz w:val="19"/>
-          <w:szCs w:val="19"/>
-          <w:lang w:val="en-US"/>
-        </w:rPr>
-        <w:t>);</w:t>
-      </w:r>
     </w:p>
     <w:p>
       <w:pPr>
@@ -17649,7 +17676,7 @@
           <w:szCs w:val="19"/>
           <w:lang w:val="en-US"/>
         </w:rPr>
-        <w:t>term(</w:t>
+        <w:t>expression(</w:t>
       </w:r>
       <w:proofErr w:type="gramEnd"/>
       <w:r>
@@ -17709,6 +17736,7 @@
         </w:rPr>
         <w:t xml:space="preserve"> </w:t>
       </w:r>
+      <w:proofErr w:type="spellStart"/>
       <w:proofErr w:type="gramStart"/>
       <w:r>
         <w:rPr>
@@ -17718,7 +17746,18 @@
           <w:szCs w:val="19"/>
           <w:lang w:val="en-US"/>
         </w:rPr>
-        <w:t>factor(</w:t>
+        <w:t>simpleExpression</w:t>
+      </w:r>
+      <w:proofErr w:type="spellEnd"/>
+      <w:r>
+        <w:rPr>
+          <w:rFonts w:ascii="Cascadia Mono" w:hAnsi="Cascadia Mono" w:cs="Cascadia Mono"/>
+          <w:color w:val="000000"/>
+          <w:sz w:val="19"/>
+          <w:szCs w:val="19"/>
+          <w:lang w:val="en-US"/>
+        </w:rPr>
+        <w:t>(</w:t>
       </w:r>
       <w:proofErr w:type="gramEnd"/>
       <w:r>
@@ -17748,6 +17787,58 @@
           <w:lang w:val="en-US"/>
         </w:rPr>
       </w:pPr>
+      <w:r>
+        <w:rPr>
+          <w:rFonts w:ascii="Cascadia Mono" w:hAnsi="Cascadia Mono" w:cs="Cascadia Mono"/>
+          <w:color w:val="000000"/>
+          <w:sz w:val="19"/>
+          <w:szCs w:val="19"/>
+          <w:lang w:val="en-US"/>
+        </w:rPr>
+        <w:tab/>
+      </w:r>
+      <w:r>
+        <w:rPr>
+          <w:rFonts w:ascii="Cascadia Mono" w:hAnsi="Cascadia Mono" w:cs="Cascadia Mono"/>
+          <w:color w:val="0000FF"/>
+          <w:sz w:val="19"/>
+          <w:szCs w:val="19"/>
+          <w:lang w:val="en-US"/>
+        </w:rPr>
+        <w:t>void</w:t>
+      </w:r>
+      <w:r>
+        <w:rPr>
+          <w:rFonts w:ascii="Cascadia Mono" w:hAnsi="Cascadia Mono" w:cs="Cascadia Mono"/>
+          <w:color w:val="000000"/>
+          <w:sz w:val="19"/>
+          <w:szCs w:val="19"/>
+          <w:lang w:val="en-US"/>
+        </w:rPr>
+        <w:t xml:space="preserve"> </w:t>
+      </w:r>
+      <w:proofErr w:type="gramStart"/>
+      <w:r>
+        <w:rPr>
+          <w:rFonts w:ascii="Cascadia Mono" w:hAnsi="Cascadia Mono" w:cs="Cascadia Mono"/>
+          <w:color w:val="000000"/>
+          <w:sz w:val="19"/>
+          <w:szCs w:val="19"/>
+          <w:lang w:val="en-US"/>
+        </w:rPr>
+        <w:t>term(</w:t>
+      </w:r>
+      <w:proofErr w:type="gramEnd"/>
+      <w:r>
+        <w:rPr>
+          <w:rFonts w:ascii="Cascadia Mono" w:hAnsi="Cascadia Mono" w:cs="Cascadia Mono"/>
+          <w:color w:val="000000"/>
+          <w:sz w:val="19"/>
+          <w:szCs w:val="19"/>
+          <w:lang w:val="en-US"/>
+        </w:rPr>
+        <w:t>);</w:t>
+      </w:r>
     </w:p>
     <w:p>
       <w:pPr>
@@ -17795,7 +17886,6 @@
         </w:rPr>
         <w:t xml:space="preserve"> </w:t>
       </w:r>
-      <w:proofErr w:type="spellStart"/>
       <w:proofErr w:type="gramStart"/>
       <w:r>
         <w:rPr>
@@ -17805,18 +17895,7 @@
           <w:szCs w:val="19"/>
           <w:lang w:val="en-US"/>
         </w:rPr>
-        <w:t>structuredStatement</w:t>
-      </w:r>
-      <w:proofErr w:type="spellEnd"/>
-      <w:r>
-        <w:rPr>
-          <w:rFonts w:ascii="Cascadia Mono" w:hAnsi="Cascadia Mono" w:cs="Cascadia Mono"/>
-          <w:color w:val="000000"/>
-          <w:sz w:val="19"/>
-          <w:szCs w:val="19"/>
-          <w:lang w:val="en-US"/>
-        </w:rPr>
-        <w:t>(</w:t>
+        <w:t>factor(</w:t>
       </w:r>
       <w:proofErr w:type="gramEnd"/>
       <w:r>
@@ -17846,70 +17925,6 @@
           <w:lang w:val="en-US"/>
         </w:rPr>
       </w:pPr>
-      <w:r>
-        <w:rPr>
-          <w:rFonts w:ascii="Cascadia Mono" w:hAnsi="Cascadia Mono" w:cs="Cascadia Mono"/>
-          <w:color w:val="000000"/>
-          <w:sz w:val="19"/>
-          <w:szCs w:val="19"/>
-          <w:lang w:val="en-US"/>
-        </w:rPr>
-        <w:tab/>
-      </w:r>
-      <w:r>
-        <w:rPr>
-          <w:rFonts w:ascii="Cascadia Mono" w:hAnsi="Cascadia Mono" w:cs="Cascadia Mono"/>
-          <w:color w:val="0000FF"/>
-          <w:sz w:val="19"/>
-          <w:szCs w:val="19"/>
-          <w:lang w:val="en-US"/>
-        </w:rPr>
-        <w:t>void</w:t>
-      </w:r>
-      <w:r>
-        <w:rPr>
-          <w:rFonts w:ascii="Cascadia Mono" w:hAnsi="Cascadia Mono" w:cs="Cascadia Mono"/>
-          <w:color w:val="000000"/>
-          <w:sz w:val="19"/>
-          <w:szCs w:val="19"/>
-          <w:lang w:val="en-US"/>
-        </w:rPr>
-        <w:t xml:space="preserve"> </w:t>
-      </w:r>
-      <w:proofErr w:type="spellStart"/>
-      <w:proofErr w:type="gramStart"/>
-      <w:r>
-        <w:rPr>
-          <w:rFonts w:ascii="Cascadia Mono" w:hAnsi="Cascadia Mono" w:cs="Cascadia Mono"/>
-          <w:color w:val="000000"/>
-          <w:sz w:val="19"/>
-          <w:szCs w:val="19"/>
-          <w:lang w:val="en-US"/>
-        </w:rPr>
-        <w:t>ifStatement</w:t>
-      </w:r>
-      <w:proofErr w:type="spellEnd"/>
-      <w:r>
-        <w:rPr>
-          <w:rFonts w:ascii="Cascadia Mono" w:hAnsi="Cascadia Mono" w:cs="Cascadia Mono"/>
-          <w:color w:val="000000"/>
-          <w:sz w:val="19"/>
-          <w:szCs w:val="19"/>
-          <w:lang w:val="en-US"/>
-        </w:rPr>
-        <w:t>(</w:t>
-      </w:r>
-      <w:proofErr w:type="gramEnd"/>
-      <w:r>
-        <w:rPr>
-          <w:rFonts w:ascii="Cascadia Mono" w:hAnsi="Cascadia Mono" w:cs="Cascadia Mono"/>
-          <w:color w:val="000000"/>
-          <w:sz w:val="19"/>
-          <w:szCs w:val="19"/>
-          <w:lang w:val="en-US"/>
-        </w:rPr>
-        <w:t>);</w:t>
-      </w:r>
     </w:p>
     <w:p>
       <w:pPr>
@@ -17967,7 +17982,7 @@
           <w:szCs w:val="19"/>
           <w:lang w:val="en-US"/>
         </w:rPr>
-        <w:t>whileStatement</w:t>
+        <w:t>structuredStatement</w:t>
       </w:r>
       <w:proofErr w:type="spellEnd"/>
       <w:r>
@@ -18016,7 +18031,61 @@
           <w:szCs w:val="19"/>
           <w:lang w:val="en-US"/>
         </w:rPr>
-        <w:t>};</w:t>
+        <w:tab/>
+      </w:r>
+      <w:r>
+        <w:rPr>
+          <w:rFonts w:ascii="Cascadia Mono" w:hAnsi="Cascadia Mono" w:cs="Cascadia Mono"/>
+          <w:color w:val="0000FF"/>
+          <w:sz w:val="19"/>
+          <w:szCs w:val="19"/>
+          <w:lang w:val="en-US"/>
+        </w:rPr>
+        <w:t>void</w:t>
+      </w:r>
+      <w:r>
+        <w:rPr>
+          <w:rFonts w:ascii="Cascadia Mono" w:hAnsi="Cascadia Mono" w:cs="Cascadia Mono"/>
+          <w:color w:val="000000"/>
+          <w:sz w:val="19"/>
+          <w:szCs w:val="19"/>
+          <w:lang w:val="en-US"/>
+        </w:rPr>
+        <w:t xml:space="preserve"> </w:t>
+      </w:r>
+      <w:proofErr w:type="spellStart"/>
+      <w:proofErr w:type="gramStart"/>
+      <w:r>
+        <w:rPr>
+          <w:rFonts w:ascii="Cascadia Mono" w:hAnsi="Cascadia Mono" w:cs="Cascadia Mono"/>
+          <w:color w:val="000000"/>
+          <w:sz w:val="19"/>
+          <w:szCs w:val="19"/>
+          <w:lang w:val="en-US"/>
+        </w:rPr>
+        <w:t>ifStatement</w:t>
+      </w:r>
+      <w:proofErr w:type="spellEnd"/>
+      <w:r>
+        <w:rPr>
+          <w:rFonts w:ascii="Cascadia Mono" w:hAnsi="Cascadia Mono" w:cs="Cascadia Mono"/>
+          <w:color w:val="000000"/>
+          <w:sz w:val="19"/>
+          <w:szCs w:val="19"/>
+          <w:lang w:val="en-US"/>
+        </w:rPr>
+        <w:t>(</w:t>
+      </w:r>
+      <w:proofErr w:type="gramEnd"/>
+      <w:r>
+        <w:rPr>
+          <w:rFonts w:ascii="Cascadia Mono" w:hAnsi="Cascadia Mono" w:cs="Cascadia Mono"/>
+          <w:color w:val="000000"/>
+          <w:sz w:val="19"/>
+          <w:szCs w:val="19"/>
+          <w:lang w:val="en-US"/>
+        </w:rPr>
+        <w:t>);</w:t>
       </w:r>
     </w:p>
     <w:p>
@@ -18035,322 +18104,69 @@
           <w:lang w:val="en-US"/>
         </w:rPr>
       </w:pPr>
-    </w:p>
-    <w:p>
-      <w:r>
-        <w:t>Основной</w:t>
-      </w:r>
-      <w:r>
+      <w:r>
+        <w:rPr>
+          <w:rFonts w:ascii="Cascadia Mono" w:hAnsi="Cascadia Mono" w:cs="Cascadia Mono"/>
+          <w:color w:val="000000"/>
+          <w:sz w:val="19"/>
+          <w:szCs w:val="19"/>
+          <w:lang w:val="en-US"/>
+        </w:rPr>
+        <w:tab/>
+      </w:r>
+      <w:r>
+        <w:rPr>
+          <w:rFonts w:ascii="Cascadia Mono" w:hAnsi="Cascadia Mono" w:cs="Cascadia Mono"/>
+          <w:color w:val="0000FF"/>
+          <w:sz w:val="19"/>
+          <w:szCs w:val="19"/>
+          <w:lang w:val="en-US"/>
+        </w:rPr>
+        <w:t>void</w:t>
+      </w:r>
+      <w:r>
+        <w:rPr>
+          <w:rFonts w:ascii="Cascadia Mono" w:hAnsi="Cascadia Mono" w:cs="Cascadia Mono"/>
+          <w:color w:val="000000"/>
+          <w:sz w:val="19"/>
+          <w:szCs w:val="19"/>
+          <w:lang w:val="en-US"/>
+        </w:rPr>
         <w:t xml:space="preserve"> </w:t>
       </w:r>
-      <w:r>
-        <w:t>метод</w:t>
-      </w:r>
-      <w:r>
-        <w:t xml:space="preserve"> </w:t>
-      </w:r>
-      <w:r>
-        <w:rPr>
-          <w:lang w:val="en-US"/>
-        </w:rPr>
-        <w:t>parse</w:t>
-      </w:r>
-      <w:r>
-        <w:t xml:space="preserve">() </w:t>
-      </w:r>
-      <w:r>
-        <w:t xml:space="preserve">запускает проверку. Метод </w:t>
-      </w:r>
-      <w:proofErr w:type="spellStart"/>
-      <w:r>
-        <w:rPr>
-          <w:lang w:val="en-US"/>
-        </w:rPr>
-        <w:t>getNextToken</w:t>
-      </w:r>
-      <w:proofErr w:type="spellEnd"/>
-      <w:r>
-        <w:t xml:space="preserve">() </w:t>
-      </w:r>
-      <w:r>
-        <w:t xml:space="preserve">перезаписывает текущий токен, получая его из лексического анализатора. </w:t>
-      </w:r>
-      <w:proofErr w:type="spellStart"/>
-      <w:r>
-        <w:t>isKeyWord</w:t>
-      </w:r>
-      <w:proofErr w:type="spellEnd"/>
-      <w:r>
-        <w:t>()</w:t>
-      </w:r>
-      <w:r>
-        <w:t xml:space="preserve">, </w:t>
-      </w:r>
-      <w:proofErr w:type="spellStart"/>
-      <w:r>
-        <w:t>isIdent</w:t>
-      </w:r>
-      <w:proofErr w:type="spellEnd"/>
-      <w:r>
-        <w:t>()</w:t>
-      </w:r>
-      <w:r>
-        <w:t xml:space="preserve">, </w:t>
-      </w:r>
-      <w:proofErr w:type="spellStart"/>
-      <w:r>
-        <w:t>isConst</w:t>
-      </w:r>
-      <w:proofErr w:type="spellEnd"/>
-      <w:r>
-        <w:t>()</w:t>
-      </w:r>
-      <w:r>
-        <w:t xml:space="preserve"> нужны для определения типа токена, </w:t>
-      </w:r>
-      <w:proofErr w:type="spellStart"/>
-      <w:r>
-        <w:t>passKeyword</w:t>
-      </w:r>
-      <w:proofErr w:type="spellEnd"/>
-      <w:r>
+      <w:proofErr w:type="spellStart"/>
+      <w:proofErr w:type="gramStart"/>
+      <w:r>
+        <w:rPr>
+          <w:rFonts w:ascii="Cascadia Mono" w:hAnsi="Cascadia Mono" w:cs="Cascadia Mono"/>
+          <w:color w:val="000000"/>
+          <w:sz w:val="19"/>
+          <w:szCs w:val="19"/>
+          <w:lang w:val="en-US"/>
+        </w:rPr>
+        <w:t>whileStatement</w:t>
+      </w:r>
+      <w:proofErr w:type="spellEnd"/>
+      <w:r>
+        <w:rPr>
+          <w:rFonts w:ascii="Cascadia Mono" w:hAnsi="Cascadia Mono" w:cs="Cascadia Mono"/>
+          <w:color w:val="000000"/>
+          <w:sz w:val="19"/>
+          <w:szCs w:val="19"/>
+          <w:lang w:val="en-US"/>
+        </w:rPr>
         <w:t>(</w:t>
       </w:r>
-      <w:proofErr w:type="spellStart"/>
-      <w:r>
-        <w:t>CKeyWords</w:t>
-      </w:r>
-      <w:proofErr w:type="spellEnd"/>
-      <w:r>
-        <w:t>)</w:t>
-      </w:r>
-      <w:r>
-        <w:t xml:space="preserve">, </w:t>
-      </w:r>
-      <w:proofErr w:type="spellStart"/>
-      <w:r>
-        <w:t>passConst</w:t>
-      </w:r>
-      <w:proofErr w:type="spellEnd"/>
-      <w:r>
-        <w:t>(</w:t>
-      </w:r>
-      <w:proofErr w:type="spellStart"/>
-      <w:r>
-        <w:t>VariantType</w:t>
-      </w:r>
-      <w:proofErr w:type="spellEnd"/>
-      <w:r>
-        <w:t>)</w:t>
-      </w:r>
-      <w:r>
-        <w:t>,</w:t>
-      </w:r>
-      <w:r>
-        <w:t xml:space="preserve"> </w:t>
-      </w:r>
-      <w:proofErr w:type="spellStart"/>
-      <w:r>
-        <w:t>void</w:t>
-      </w:r>
-      <w:proofErr w:type="spellEnd"/>
-      <w:r>
-        <w:t xml:space="preserve"> </w:t>
-      </w:r>
-      <w:proofErr w:type="spellStart"/>
-      <w:r>
-        <w:t>passIdent</w:t>
-      </w:r>
-      <w:proofErr w:type="spellEnd"/>
-      <w:r>
-        <w:t>()</w:t>
-      </w:r>
-      <w:r>
-        <w:t xml:space="preserve"> проверяют</w:t>
-      </w:r>
-      <w:r>
-        <w:t xml:space="preserve"> токены соответствующего типа и вызывают </w:t>
-      </w:r>
-      <w:proofErr w:type="spellStart"/>
-      <w:r>
-        <w:rPr>
-          <w:lang w:val="en-US"/>
-        </w:rPr>
-        <w:t>getNextToken</w:t>
-      </w:r>
-      <w:proofErr w:type="spellEnd"/>
-      <w:r>
-        <w:t xml:space="preserve">(). </w:t>
-      </w:r>
-      <w:r>
-        <w:t xml:space="preserve">Методы </w:t>
-      </w:r>
-      <w:proofErr w:type="spellStart"/>
-      <w:r>
-        <w:rPr>
-          <w:lang w:val="en-US"/>
-        </w:rPr>
-        <w:t>skipTo</w:t>
-      </w:r>
-      <w:proofErr w:type="spellEnd"/>
-      <w:r>
-        <w:t xml:space="preserve"> </w:t>
-      </w:r>
-      <w:r>
-        <w:t xml:space="preserve">и </w:t>
-      </w:r>
-      <w:r>
-        <w:rPr>
-          <w:lang w:val="en-US"/>
-        </w:rPr>
-        <w:t>fits</w:t>
-      </w:r>
-      <w:r>
-        <w:t xml:space="preserve"> </w:t>
-      </w:r>
-      <w:r>
-        <w:t>будут нужны для нейтрализации ошибок. Остальные методы реализуют БНФ.</w:t>
-      </w:r>
-    </w:p>
-    <w:p>
-      <w:pPr>
-        <w:pStyle w:val="2"/>
-      </w:pPr>
-      <w:r>
-        <w:t>Нейтрализация ошибок</w:t>
-      </w:r>
-    </w:p>
-    <w:p>
-      <w:r>
-        <w:t xml:space="preserve">Без нейтрализации ошибок синтаксический анализатор будет работать до первой ошибки, однако на практике необходимо, чтобы анализ продолжался и после. Основная идея состоит в том, что после выявления ошибки, пропускается один или несколько </w:t>
-      </w:r>
-      <w:r>
-        <w:t>токенов</w:t>
-      </w:r>
-      <w:r>
-        <w:t xml:space="preserve">, чтобы найти </w:t>
-      </w:r>
-      <w:r>
-        <w:t>токен</w:t>
-      </w:r>
-      <w:r>
-        <w:t xml:space="preserve"> с которого можно продолжить анализ. </w:t>
-      </w:r>
-      <w:r>
-        <w:t xml:space="preserve">Реализуем метод </w:t>
-      </w:r>
-      <w:proofErr w:type="spellStart"/>
-      <w:r>
-        <w:rPr>
-          <w:lang w:val="en-US"/>
-        </w:rPr>
-        <w:t>skipTo</w:t>
-      </w:r>
-      <w:proofErr w:type="spellEnd"/>
-      <w:r>
-        <w:t xml:space="preserve">, </w:t>
-      </w:r>
-      <w:r>
-        <w:t>в нее передается нужно ли найти ближайший идентификатор(</w:t>
-      </w:r>
-      <w:r>
-        <w:rPr>
-          <w:lang w:val="en-US"/>
-        </w:rPr>
-        <w:t>bool</w:t>
-      </w:r>
-      <w:r>
-        <w:t xml:space="preserve">), </w:t>
-      </w:r>
-      <w:r>
-        <w:t>нужно ли найти ближайшую константу(</w:t>
-      </w:r>
-      <w:r>
-        <w:rPr>
-          <w:lang w:val="en-US"/>
-        </w:rPr>
-        <w:t>bool</w:t>
-      </w:r>
-      <w:r>
-        <w:t>)</w:t>
-      </w:r>
-      <w:r>
-        <w:t xml:space="preserve"> </w:t>
-      </w:r>
-      <w:r>
-        <w:t xml:space="preserve">и список ключевых слов. Пока не найдется что-либо из перечисленного, метод будет пропускать токены. Метод </w:t>
-      </w:r>
-      <w:r>
-        <w:rPr>
-          <w:lang w:val="en-US"/>
-        </w:rPr>
-        <w:t>fits</w:t>
-      </w:r>
-      <w:r>
-        <w:t xml:space="preserve"> </w:t>
-      </w:r>
-      <w:r>
-        <w:t xml:space="preserve">будет проверять, найден ли нужный токен. </w:t>
-      </w:r>
-      <w:proofErr w:type="gramStart"/>
-      <w:r>
-        <w:t>Конструкции</w:t>
-      </w:r>
       <w:proofErr w:type="gramEnd"/>
       <w:r>
-        <w:t xml:space="preserve"> в которых возможны ошибки обернем в </w:t>
-      </w:r>
-      <w:r>
-        <w:rPr>
-          <w:lang w:val="en-US"/>
-        </w:rPr>
-        <w:t>try</w:t>
-      </w:r>
-      <w:r>
-        <w:t xml:space="preserve"> </w:t>
-      </w:r>
-      <w:r>
-        <w:rPr>
-          <w:lang w:val="en-US"/>
-        </w:rPr>
-        <w:t>catch</w:t>
-      </w:r>
-      <w:r>
-        <w:t xml:space="preserve">, если произошла ошибка, то выведем ее с помощью </w:t>
-      </w:r>
-      <w:r>
-        <w:lastRenderedPageBreak/>
-        <w:t>модуля вывода</w:t>
-      </w:r>
-      <w:r>
-        <w:t xml:space="preserve"> и вызовем метод </w:t>
-      </w:r>
-      <w:proofErr w:type="spellStart"/>
-      <w:r>
-        <w:rPr>
-          <w:lang w:val="en-US"/>
-        </w:rPr>
-        <w:t>skipTo</w:t>
-      </w:r>
-      <w:proofErr w:type="spellEnd"/>
-      <w:r>
-        <w:t xml:space="preserve">, </w:t>
-      </w:r>
-      <w:r>
-        <w:t>с параметрами, которые подбираются для каждой конкретной конструкции</w:t>
-      </w:r>
-    </w:p>
-    <w:p>
-      <w:pPr>
-        <w:pStyle w:val="2"/>
-      </w:pPr>
-      <w:r>
-        <w:t>Тестирование</w:t>
-      </w:r>
-    </w:p>
-    <w:p>
-      <w:r>
-        <w:t>Проверим программу, написанную без ошибок:</w:t>
+        <w:rPr>
+          <w:rFonts w:ascii="Cascadia Mono" w:hAnsi="Cascadia Mono" w:cs="Cascadia Mono"/>
+          <w:color w:val="000000"/>
+          <w:sz w:val="19"/>
+          <w:szCs w:val="19"/>
+          <w:lang w:val="en-US"/>
+        </w:rPr>
+        <w:t>);</w:t>
       </w:r>
     </w:p>
     <w:p>
@@ -18364,20 +18180,20 @@
         <w:rPr>
           <w:rFonts w:ascii="Cascadia Mono" w:hAnsi="Cascadia Mono" w:cs="Cascadia Mono"/>
           <w:color w:val="000000"/>
-          <w:sz w:val="20"/>
-          <w:szCs w:val="20"/>
-          <w:lang w:val="en-US"/>
-        </w:rPr>
-      </w:pPr>
-      <w:r>
-        <w:rPr>
-          <w:rFonts w:ascii="Cascadia Mono" w:hAnsi="Cascadia Mono" w:cs="Cascadia Mono"/>
-          <w:color w:val="000000"/>
-          <w:sz w:val="20"/>
-          <w:szCs w:val="20"/>
-          <w:lang w:val="en-US"/>
-        </w:rPr>
-        <w:t xml:space="preserve">var </w:t>
+          <w:sz w:val="19"/>
+          <w:szCs w:val="19"/>
+          <w:lang w:val="en-US"/>
+        </w:rPr>
+      </w:pPr>
+      <w:r>
+        <w:rPr>
+          <w:rFonts w:ascii="Cascadia Mono" w:hAnsi="Cascadia Mono" w:cs="Cascadia Mono"/>
+          <w:color w:val="000000"/>
+          <w:sz w:val="19"/>
+          <w:szCs w:val="19"/>
+          <w:lang w:val="en-US"/>
+        </w:rPr>
+        <w:t>};</w:t>
       </w:r>
     </w:p>
     <w:p>
@@ -18391,42 +18207,550 @@
         <w:rPr>
           <w:rFonts w:ascii="Cascadia Mono" w:hAnsi="Cascadia Mono" w:cs="Cascadia Mono"/>
           <w:color w:val="000000"/>
-          <w:sz w:val="20"/>
-          <w:szCs w:val="20"/>
-          <w:lang w:val="en-US"/>
-        </w:rPr>
-      </w:pPr>
-      <w:r>
-        <w:rPr>
-          <w:rFonts w:ascii="Cascadia Mono" w:hAnsi="Cascadia Mono" w:cs="Cascadia Mono"/>
-          <w:color w:val="000000"/>
-          <w:sz w:val="20"/>
-          <w:szCs w:val="20"/>
-          <w:lang w:val="en-US"/>
-        </w:rPr>
-        <w:t xml:space="preserve">  r</w:t>
+          <w:sz w:val="19"/>
+          <w:szCs w:val="19"/>
+          <w:lang w:val="en-US"/>
+        </w:rPr>
+      </w:pPr>
+    </w:p>
+    <w:p>
+      <w:r>
+        <w:t>Основной</w:t>
+      </w:r>
+      <w:r>
+        <w:rPr>
+          <w:lang w:val="en-US"/>
+        </w:rPr>
+        <w:t xml:space="preserve"> </w:t>
+      </w:r>
+      <w:r>
+        <w:t>метод</w:t>
+      </w:r>
+      <w:r>
+        <w:rPr>
+          <w:lang w:val="en-US"/>
+        </w:rPr>
+        <w:t xml:space="preserve"> </w:t>
+      </w:r>
+      <w:r>
+        <w:rPr>
+          <w:lang w:val="en-US"/>
+        </w:rPr>
+        <w:t>parse</w:t>
+      </w:r>
+      <w:r>
+        <w:rPr>
+          <w:lang w:val="en-US"/>
+        </w:rPr>
+        <w:t xml:space="preserve">() </w:t>
+      </w:r>
+      <w:r>
+        <w:t>запускает</w:t>
+      </w:r>
+      <w:r>
+        <w:rPr>
+          <w:lang w:val="en-US"/>
+        </w:rPr>
+        <w:t xml:space="preserve"> </w:t>
+      </w:r>
+      <w:r>
+        <w:t>проверку</w:t>
+      </w:r>
+      <w:r>
+        <w:rPr>
+          <w:lang w:val="en-US"/>
+        </w:rPr>
+        <w:t xml:space="preserve">. </w:t>
+      </w:r>
+      <w:r>
+        <w:t>Метод</w:t>
+      </w:r>
+      <w:r>
+        <w:rPr>
+          <w:lang w:val="en-US"/>
+        </w:rPr>
+        <w:t xml:space="preserve"> </w:t>
+      </w:r>
+      <w:proofErr w:type="spellStart"/>
+      <w:r>
+        <w:rPr>
+          <w:lang w:val="en-US"/>
+        </w:rPr>
+        <w:t>getNextToken</w:t>
+      </w:r>
+      <w:proofErr w:type="spellEnd"/>
+      <w:r>
+        <w:rPr>
+          <w:lang w:val="en-US"/>
+        </w:rPr>
+        <w:t xml:space="preserve">() </w:t>
+      </w:r>
+      <w:r>
+        <w:t>перезаписывает</w:t>
+      </w:r>
+      <w:r>
+        <w:rPr>
+          <w:lang w:val="en-US"/>
+        </w:rPr>
+        <w:t xml:space="preserve"> </w:t>
+      </w:r>
+      <w:r>
+        <w:t>текущий</w:t>
+      </w:r>
+      <w:r>
+        <w:rPr>
+          <w:lang w:val="en-US"/>
+        </w:rPr>
+        <w:t xml:space="preserve"> </w:t>
+      </w:r>
+      <w:r>
+        <w:t>токен</w:t>
+      </w:r>
+      <w:r>
+        <w:rPr>
+          <w:lang w:val="en-US"/>
+        </w:rPr>
+        <w:t xml:space="preserve">, </w:t>
+      </w:r>
+      <w:r>
+        <w:t>получая</w:t>
+      </w:r>
+      <w:r>
+        <w:rPr>
+          <w:lang w:val="en-US"/>
+        </w:rPr>
+        <w:t xml:space="preserve"> </w:t>
+      </w:r>
+      <w:r>
+        <w:t>его</w:t>
+      </w:r>
+      <w:r>
+        <w:rPr>
+          <w:lang w:val="en-US"/>
+        </w:rPr>
+        <w:t xml:space="preserve"> </w:t>
+      </w:r>
+      <w:r>
+        <w:t>из</w:t>
+      </w:r>
+      <w:r>
+        <w:rPr>
+          <w:lang w:val="en-US"/>
+        </w:rPr>
+        <w:t xml:space="preserve"> </w:t>
+      </w:r>
+      <w:r>
+        <w:t>лексического</w:t>
+      </w:r>
+      <w:r>
+        <w:rPr>
+          <w:lang w:val="en-US"/>
+        </w:rPr>
+        <w:t xml:space="preserve"> </w:t>
+      </w:r>
+      <w:r>
+        <w:t>анализатора</w:t>
+      </w:r>
+      <w:r>
+        <w:rPr>
+          <w:lang w:val="en-US"/>
+        </w:rPr>
+        <w:t xml:space="preserve">. </w:t>
+      </w:r>
+      <w:proofErr w:type="spellStart"/>
+      <w:r>
+        <w:rPr>
+          <w:lang w:val="en-US"/>
+        </w:rPr>
+        <w:t>isKeyWord</w:t>
+      </w:r>
+      <w:proofErr w:type="spellEnd"/>
+      <w:r>
+        <w:rPr>
+          <w:lang w:val="en-US"/>
+        </w:rPr>
+        <w:t xml:space="preserve">(), </w:t>
+      </w:r>
+      <w:proofErr w:type="spellStart"/>
+      <w:r>
+        <w:rPr>
+          <w:lang w:val="en-US"/>
+        </w:rPr>
+        <w:t>isIdent</w:t>
+      </w:r>
+      <w:proofErr w:type="spellEnd"/>
+      <w:r>
+        <w:rPr>
+          <w:lang w:val="en-US"/>
+        </w:rPr>
+        <w:t xml:space="preserve">(), </w:t>
+      </w:r>
+      <w:proofErr w:type="spellStart"/>
+      <w:r>
+        <w:rPr>
+          <w:lang w:val="en-US"/>
+        </w:rPr>
+        <w:t>isConst</w:t>
+      </w:r>
+      <w:proofErr w:type="spellEnd"/>
+      <w:r>
+        <w:rPr>
+          <w:lang w:val="en-US"/>
+        </w:rPr>
+        <w:t xml:space="preserve">() </w:t>
+      </w:r>
+      <w:r>
+        <w:t>нужны</w:t>
+      </w:r>
+      <w:r>
+        <w:rPr>
+          <w:lang w:val="en-US"/>
+        </w:rPr>
+        <w:t xml:space="preserve"> </w:t>
+      </w:r>
+      <w:r>
+        <w:t>для</w:t>
+      </w:r>
+      <w:r>
+        <w:rPr>
+          <w:lang w:val="en-US"/>
+        </w:rPr>
+        <w:t xml:space="preserve"> </w:t>
+      </w:r>
+      <w:r>
+        <w:t>определения</w:t>
+      </w:r>
+      <w:r>
+        <w:rPr>
+          <w:lang w:val="en-US"/>
+        </w:rPr>
+        <w:t xml:space="preserve"> </w:t>
+      </w:r>
+      <w:r>
+        <w:t>типа</w:t>
+      </w:r>
+      <w:r>
+        <w:rPr>
+          <w:lang w:val="en-US"/>
+        </w:rPr>
+        <w:t xml:space="preserve"> </w:t>
+      </w:r>
+      <w:r>
+        <w:t>токена</w:t>
+      </w:r>
+      <w:r>
+        <w:rPr>
+          <w:lang w:val="en-US"/>
+        </w:rPr>
+        <w:t xml:space="preserve">, </w:t>
+      </w:r>
+      <w:proofErr w:type="spellStart"/>
+      <w:r>
+        <w:rPr>
+          <w:lang w:val="en-US"/>
+        </w:rPr>
+        <w:t>passKeyword</w:t>
+      </w:r>
+      <w:proofErr w:type="spellEnd"/>
+      <w:r>
+        <w:rPr>
+          <w:lang w:val="en-US"/>
+        </w:rPr>
+        <w:t>(</w:t>
+      </w:r>
+      <w:proofErr w:type="spellStart"/>
+      <w:r>
+        <w:rPr>
+          <w:lang w:val="en-US"/>
+        </w:rPr>
+        <w:t>CKeyWords</w:t>
+      </w:r>
+      <w:proofErr w:type="spellEnd"/>
+      <w:r>
+        <w:rPr>
+          <w:lang w:val="en-US"/>
+        </w:rPr>
+        <w:t xml:space="preserve">), </w:t>
+      </w:r>
+      <w:proofErr w:type="spellStart"/>
+      <w:r>
+        <w:rPr>
+          <w:lang w:val="en-US"/>
+        </w:rPr>
+        <w:t>passConst</w:t>
+      </w:r>
+      <w:proofErr w:type="spellEnd"/>
+      <w:r>
+        <w:rPr>
+          <w:lang w:val="en-US"/>
+        </w:rPr>
+        <w:t>(</w:t>
+      </w:r>
+      <w:proofErr w:type="spellStart"/>
+      <w:r>
+        <w:rPr>
+          <w:lang w:val="en-US"/>
+        </w:rPr>
+        <w:t>VariantType</w:t>
+      </w:r>
+      <w:proofErr w:type="spellEnd"/>
+      <w:r>
+        <w:rPr>
+          <w:lang w:val="en-US"/>
+        </w:rPr>
+        <w:t xml:space="preserve">), void </w:t>
+      </w:r>
+      <w:proofErr w:type="spellStart"/>
+      <w:r>
+        <w:rPr>
+          <w:lang w:val="en-US"/>
+        </w:rPr>
+        <w:t>passIdent</w:t>
+      </w:r>
+      <w:proofErr w:type="spellEnd"/>
+      <w:r>
+        <w:rPr>
+          <w:lang w:val="en-US"/>
+        </w:rPr>
+        <w:t xml:space="preserve">() </w:t>
+      </w:r>
+      <w:r>
+        <w:t>проверяют</w:t>
+      </w:r>
+      <w:r>
+        <w:rPr>
+          <w:lang w:val="en-US"/>
+        </w:rPr>
+        <w:t xml:space="preserve"> </w:t>
+      </w:r>
+      <w:r>
+        <w:t>токены</w:t>
+      </w:r>
+      <w:r>
+        <w:rPr>
+          <w:lang w:val="en-US"/>
+        </w:rPr>
+        <w:t xml:space="preserve"> </w:t>
+      </w:r>
+      <w:r>
+        <w:t>соответствующего</w:t>
+      </w:r>
+      <w:r>
+        <w:rPr>
+          <w:lang w:val="en-US"/>
+        </w:rPr>
+        <w:t xml:space="preserve"> </w:t>
+      </w:r>
+      <w:r>
+        <w:t>типа</w:t>
+      </w:r>
+      <w:r>
+        <w:rPr>
+          <w:lang w:val="en-US"/>
+        </w:rPr>
+        <w:t xml:space="preserve"> </w:t>
+      </w:r>
+      <w:r>
+        <w:t>и</w:t>
+      </w:r>
+      <w:r>
+        <w:rPr>
+          <w:lang w:val="en-US"/>
+        </w:rPr>
+        <w:t xml:space="preserve"> </w:t>
+      </w:r>
+      <w:r>
+        <w:t>вызывают</w:t>
+      </w:r>
+      <w:r>
+        <w:rPr>
+          <w:lang w:val="en-US"/>
+        </w:rPr>
+        <w:t xml:space="preserve"> </w:t>
+      </w:r>
+      <w:proofErr w:type="spellStart"/>
+      <w:r>
+        <w:rPr>
+          <w:lang w:val="en-US"/>
+        </w:rPr>
+        <w:t>getNextToken</w:t>
+      </w:r>
+      <w:proofErr w:type="spellEnd"/>
+      <w:r>
+        <w:rPr>
+          <w:lang w:val="en-US"/>
+        </w:rPr>
+        <w:t xml:space="preserve">(). </w:t>
+      </w:r>
+      <w:r>
+        <w:t xml:space="preserve">Методы </w:t>
+      </w:r>
+      <w:proofErr w:type="spellStart"/>
+      <w:r>
+        <w:rPr>
+          <w:lang w:val="en-US"/>
+        </w:rPr>
+        <w:t>skipTo</w:t>
+      </w:r>
+      <w:proofErr w:type="spellEnd"/>
+      <w:r>
+        <w:t xml:space="preserve"> </w:t>
+      </w:r>
+      <w:r>
+        <w:t xml:space="preserve">и </w:t>
+      </w:r>
+      <w:r>
+        <w:rPr>
+          <w:lang w:val="en-US"/>
+        </w:rPr>
+        <w:t>fits</w:t>
+      </w:r>
+      <w:r>
+        <w:t xml:space="preserve"> </w:t>
+      </w:r>
+      <w:r>
+        <w:t>будут нужны для нейтрализации ошибок. Остальные методы реализуют БНФ.</w:t>
+      </w:r>
+    </w:p>
+    <w:p>
+      <w:pPr>
+        <w:pStyle w:val="2"/>
+      </w:pPr>
+      <w:r>
+        <w:t>Нейтрализация ошибок</w:t>
+      </w:r>
+    </w:p>
+    <w:p>
+      <w:r>
+        <w:t xml:space="preserve">Без нейтрализации ошибок синтаксический анализатор будет работать до первой ошибки, однако на практике необходимо, чтобы анализ продолжался и после. Основная идея состоит в том, что после выявления ошибки, пропускается один или несколько </w:t>
+      </w:r>
+      <w:r>
+        <w:t>токенов</w:t>
+      </w:r>
+      <w:r>
+        <w:t xml:space="preserve">, чтобы найти </w:t>
+      </w:r>
+      <w:r>
+        <w:t>токен</w:t>
+      </w:r>
+      <w:r>
+        <w:t xml:space="preserve"> с которого можно продолжить анализ. </w:t>
+      </w:r>
+      <w:r>
+        <w:t xml:space="preserve">Реализуем метод </w:t>
+      </w:r>
+      <w:proofErr w:type="spellStart"/>
+      <w:r>
+        <w:rPr>
+          <w:lang w:val="en-US"/>
+        </w:rPr>
+        <w:t>skipTo</w:t>
+      </w:r>
+      <w:proofErr w:type="spellEnd"/>
+      <w:r>
+        <w:t xml:space="preserve">, </w:t>
+      </w:r>
+      <w:r>
+        <w:t>в нее передается нужно ли найти ближайший идентификатор(</w:t>
+      </w:r>
+      <w:r>
+        <w:rPr>
+          <w:lang w:val="en-US"/>
+        </w:rPr>
+        <w:t>bool</w:t>
+      </w:r>
+      <w:r>
+        <w:t xml:space="preserve">), </w:t>
+      </w:r>
+      <w:r>
+        <w:t>нужно ли найти ближайшую константу(</w:t>
+      </w:r>
+      <w:r>
+        <w:rPr>
+          <w:lang w:val="en-US"/>
+        </w:rPr>
+        <w:t>bool</w:t>
+      </w:r>
+      <w:r>
+        <w:t>)</w:t>
+      </w:r>
+      <w:r>
+        <w:t xml:space="preserve"> </w:t>
+      </w:r>
+      <w:r>
+        <w:t xml:space="preserve">и список ключевых слов. Пока не найдется что-либо из перечисленного, метод будет пропускать токены. Метод </w:t>
+      </w:r>
+      <w:r>
+        <w:rPr>
+          <w:lang w:val="en-US"/>
+        </w:rPr>
+        <w:t>fits</w:t>
+      </w:r>
+      <w:r>
+        <w:t xml:space="preserve"> </w:t>
+      </w:r>
+      <w:r>
+        <w:t xml:space="preserve">будет проверять, найден ли нужный токен. </w:t>
       </w:r>
       <w:proofErr w:type="gramStart"/>
       <w:r>
-        <w:rPr>
-          <w:rFonts w:ascii="Cascadia Mono" w:hAnsi="Cascadia Mono" w:cs="Cascadia Mono"/>
-          <w:color w:val="000000"/>
-          <w:sz w:val="20"/>
-          <w:szCs w:val="20"/>
-          <w:lang w:val="en-US"/>
-        </w:rPr>
-        <w:t>1,r</w:t>
+        <w:t>Конструкции</w:t>
       </w:r>
       <w:proofErr w:type="gramEnd"/>
       <w:r>
-        <w:rPr>
-          <w:rFonts w:ascii="Cascadia Mono" w:hAnsi="Cascadia Mono" w:cs="Cascadia Mono"/>
-          <w:color w:val="000000"/>
-          <w:sz w:val="20"/>
-          <w:szCs w:val="20"/>
-          <w:lang w:val="en-US"/>
-        </w:rPr>
-        <w:t>2: integer; { values on cubes }</w:t>
+        <w:t xml:space="preserve"> в которых возможны </w:t>
+      </w:r>
+      <w:r>
+        <w:lastRenderedPageBreak/>
+        <w:t xml:space="preserve">ошибки обернем в </w:t>
+      </w:r>
+      <w:r>
+        <w:rPr>
+          <w:lang w:val="en-US"/>
+        </w:rPr>
+        <w:t>try</w:t>
+      </w:r>
+      <w:r>
+        <w:t xml:space="preserve"> </w:t>
+      </w:r>
+      <w:r>
+        <w:rPr>
+          <w:lang w:val="en-US"/>
+        </w:rPr>
+        <w:t>catch</w:t>
+      </w:r>
+      <w:r>
+        <w:t>, если произошла ошибка, то выведем ее с помощью модуля вывода</w:t>
+      </w:r>
+      <w:r>
+        <w:t xml:space="preserve"> и вызовем метод </w:t>
+      </w:r>
+      <w:proofErr w:type="spellStart"/>
+      <w:r>
+        <w:rPr>
+          <w:lang w:val="en-US"/>
+        </w:rPr>
+        <w:t>skipTo</w:t>
+      </w:r>
+      <w:proofErr w:type="spellEnd"/>
+      <w:r>
+        <w:t xml:space="preserve">, </w:t>
+      </w:r>
+      <w:r>
+        <w:t>с параметрами, которые подбираются для каждой конкретной конструкции</w:t>
+      </w:r>
+    </w:p>
+    <w:p>
+      <w:pPr>
+        <w:pStyle w:val="2"/>
+      </w:pPr>
+      <w:r>
+        <w:t>Тестирование</w:t>
+      </w:r>
+    </w:p>
+    <w:p>
+      <w:r>
+        <w:t>Проверим программу, написанную без ошибок:</w:t>
       </w:r>
     </w:p>
     <w:p>
@@ -18453,29 +18777,7 @@
           <w:szCs w:val="20"/>
           <w:lang w:val="en-US"/>
         </w:rPr>
-        <w:t xml:space="preserve">  r</w:t>
-      </w:r>
-      <w:proofErr w:type="gramStart"/>
-      <w:r>
-        <w:rPr>
-          <w:rFonts w:ascii="Cascadia Mono" w:hAnsi="Cascadia Mono" w:cs="Cascadia Mono"/>
-          <w:color w:val="000000"/>
-          <w:sz w:val="20"/>
-          <w:szCs w:val="20"/>
-          <w:lang w:val="en-US"/>
-        </w:rPr>
-        <w:t>1:real</w:t>
-      </w:r>
-      <w:proofErr w:type="gramEnd"/>
-      <w:r>
-        <w:rPr>
-          <w:rFonts w:ascii="Cascadia Mono" w:hAnsi="Cascadia Mono" w:cs="Cascadia Mono"/>
-          <w:color w:val="000000"/>
-          <w:sz w:val="20"/>
-          <w:szCs w:val="20"/>
-          <w:lang w:val="en-US"/>
-        </w:rPr>
-        <w:t>;</w:t>
+        <w:t xml:space="preserve">var </w:t>
       </w:r>
     </w:p>
     <w:p>
@@ -18502,7 +18804,29 @@
           <w:szCs w:val="20"/>
           <w:lang w:val="en-US"/>
         </w:rPr>
-        <w:t xml:space="preserve">  r12:int;</w:t>
+        <w:t xml:space="preserve">  r</w:t>
+      </w:r>
+      <w:proofErr w:type="gramStart"/>
+      <w:r>
+        <w:rPr>
+          <w:rFonts w:ascii="Cascadia Mono" w:hAnsi="Cascadia Mono" w:cs="Cascadia Mono"/>
+          <w:color w:val="000000"/>
+          <w:sz w:val="20"/>
+          <w:szCs w:val="20"/>
+          <w:lang w:val="en-US"/>
+        </w:rPr>
+        <w:t>1,r</w:t>
+      </w:r>
+      <w:proofErr w:type="gramEnd"/>
+      <w:r>
+        <w:rPr>
+          <w:rFonts w:ascii="Cascadia Mono" w:hAnsi="Cascadia Mono" w:cs="Cascadia Mono"/>
+          <w:color w:val="000000"/>
+          <w:sz w:val="20"/>
+          <w:szCs w:val="20"/>
+          <w:lang w:val="en-US"/>
+        </w:rPr>
+        <w:t>2: integer; { values on cubes }</w:t>
       </w:r>
     </w:p>
     <w:p>
@@ -18529,7 +18853,29 @@
           <w:szCs w:val="20"/>
           <w:lang w:val="en-US"/>
         </w:rPr>
-        <w:t>begin</w:t>
+        <w:t xml:space="preserve">  r</w:t>
+      </w:r>
+      <w:proofErr w:type="gramStart"/>
+      <w:r>
+        <w:rPr>
+          <w:rFonts w:ascii="Cascadia Mono" w:hAnsi="Cascadia Mono" w:cs="Cascadia Mono"/>
+          <w:color w:val="000000"/>
+          <w:sz w:val="20"/>
+          <w:szCs w:val="20"/>
+          <w:lang w:val="en-US"/>
+        </w:rPr>
+        <w:t>1:real</w:t>
+      </w:r>
+      <w:proofErr w:type="gramEnd"/>
+      <w:r>
+        <w:rPr>
+          <w:rFonts w:ascii="Cascadia Mono" w:hAnsi="Cascadia Mono" w:cs="Cascadia Mono"/>
+          <w:color w:val="000000"/>
+          <w:sz w:val="20"/>
+          <w:szCs w:val="20"/>
+          <w:lang w:val="en-US"/>
+        </w:rPr>
+        <w:t>;</w:t>
       </w:r>
     </w:p>
     <w:p>
@@ -18556,29 +18902,7 @@
           <w:szCs w:val="20"/>
           <w:lang w:val="en-US"/>
         </w:rPr>
-        <w:t xml:space="preserve">  r</w:t>
-      </w:r>
-      <w:proofErr w:type="gramStart"/>
-      <w:r>
-        <w:rPr>
-          <w:rFonts w:ascii="Cascadia Mono" w:hAnsi="Cascadia Mono" w:cs="Cascadia Mono"/>
-          <w:color w:val="000000"/>
-          <w:sz w:val="20"/>
-          <w:szCs w:val="20"/>
-          <w:lang w:val="en-US"/>
-        </w:rPr>
-        <w:t>1 :</w:t>
-      </w:r>
-      <w:proofErr w:type="gramEnd"/>
-      <w:r>
-        <w:rPr>
-          <w:rFonts w:ascii="Cascadia Mono" w:hAnsi="Cascadia Mono" w:cs="Cascadia Mono"/>
-          <w:color w:val="000000"/>
-          <w:sz w:val="20"/>
-          <w:szCs w:val="20"/>
-          <w:lang w:val="en-US"/>
-        </w:rPr>
-        <w:t>= 2+1;</w:t>
+        <w:t xml:space="preserve">  r12:int;</w:t>
       </w:r>
     </w:p>
     <w:p>
@@ -18605,29 +18929,7 @@
           <w:szCs w:val="20"/>
           <w:lang w:val="en-US"/>
         </w:rPr>
-        <w:t xml:space="preserve">  r</w:t>
-      </w:r>
-      <w:proofErr w:type="gramStart"/>
-      <w:r>
-        <w:rPr>
-          <w:rFonts w:ascii="Cascadia Mono" w:hAnsi="Cascadia Mono" w:cs="Cascadia Mono"/>
-          <w:color w:val="000000"/>
-          <w:sz w:val="20"/>
-          <w:szCs w:val="20"/>
-          <w:lang w:val="en-US"/>
-        </w:rPr>
-        <w:t>2 :</w:t>
-      </w:r>
-      <w:proofErr w:type="gramEnd"/>
-      <w:r>
-        <w:rPr>
-          <w:rFonts w:ascii="Cascadia Mono" w:hAnsi="Cascadia Mono" w:cs="Cascadia Mono"/>
-          <w:color w:val="000000"/>
-          <w:sz w:val="20"/>
-          <w:szCs w:val="20"/>
-          <w:lang w:val="en-US"/>
-        </w:rPr>
-        <w:t>= 3+1;</w:t>
+        <w:t>begin</w:t>
       </w:r>
     </w:p>
     <w:p>
@@ -18665,7 +18967,7 @@
           <w:szCs w:val="20"/>
           <w:lang w:val="en-US"/>
         </w:rPr>
-        <w:t>1:=</w:t>
+        <w:t>1 :</w:t>
       </w:r>
       <w:proofErr w:type="gramEnd"/>
       <w:r>
@@ -18676,7 +18978,7 @@
           <w:szCs w:val="20"/>
           <w:lang w:val="en-US"/>
         </w:rPr>
-        <w:t xml:space="preserve"> r1+r2+r2+r1+1234;</w:t>
+        <w:t>= 2+1;</w:t>
       </w:r>
     </w:p>
     <w:p>
@@ -18703,7 +19005,29 @@
           <w:szCs w:val="20"/>
           <w:lang w:val="en-US"/>
         </w:rPr>
-        <w:t xml:space="preserve">  while r1&lt;33 do</w:t>
+        <w:t xml:space="preserve">  r</w:t>
+      </w:r>
+      <w:proofErr w:type="gramStart"/>
+      <w:r>
+        <w:rPr>
+          <w:rFonts w:ascii="Cascadia Mono" w:hAnsi="Cascadia Mono" w:cs="Cascadia Mono"/>
+          <w:color w:val="000000"/>
+          <w:sz w:val="20"/>
+          <w:szCs w:val="20"/>
+          <w:lang w:val="en-US"/>
+        </w:rPr>
+        <w:t>2 :</w:t>
+      </w:r>
+      <w:proofErr w:type="gramEnd"/>
+      <w:r>
+        <w:rPr>
+          <w:rFonts w:ascii="Cascadia Mono" w:hAnsi="Cascadia Mono" w:cs="Cascadia Mono"/>
+          <w:color w:val="000000"/>
+          <w:sz w:val="20"/>
+          <w:szCs w:val="20"/>
+          <w:lang w:val="en-US"/>
+        </w:rPr>
+        <w:t>= 3+1;</w:t>
       </w:r>
     </w:p>
     <w:p>
@@ -18730,8 +19054,9 @@
           <w:szCs w:val="20"/>
           <w:lang w:val="en-US"/>
         </w:rPr>
-        <w:tab/>
-      </w:r>
+        <w:t xml:space="preserve">  r</w:t>
+      </w:r>
+      <w:proofErr w:type="gramStart"/>
       <w:r>
         <w:rPr>
           <w:rFonts w:ascii="Cascadia Mono" w:hAnsi="Cascadia Mono" w:cs="Cascadia Mono"/>
@@ -18740,10 +19065,9 @@
           <w:szCs w:val="20"/>
           <w:lang w:val="en-US"/>
         </w:rPr>
-        <w:tab/>
-        <w:t>if r1&lt;12 then r</w:t>
-      </w:r>
-      <w:proofErr w:type="gramStart"/>
+        <w:t>1:=</w:t>
+      </w:r>
+      <w:proofErr w:type="gramEnd"/>
       <w:r>
         <w:rPr>
           <w:rFonts w:ascii="Cascadia Mono" w:hAnsi="Cascadia Mono" w:cs="Cascadia Mono"/>
@@ -18752,18 +19076,7 @@
           <w:szCs w:val="20"/>
           <w:lang w:val="en-US"/>
         </w:rPr>
-        <w:t>1:=</w:t>
-      </w:r>
-      <w:proofErr w:type="gramEnd"/>
-      <w:r>
-        <w:rPr>
-          <w:rFonts w:ascii="Cascadia Mono" w:hAnsi="Cascadia Mono" w:cs="Cascadia Mono"/>
-          <w:color w:val="000000"/>
-          <w:sz w:val="20"/>
-          <w:szCs w:val="20"/>
-          <w:lang w:val="en-US"/>
-        </w:rPr>
-        <w:t>r1+1 else r1:=r1+2;</w:t>
+        <w:t xml:space="preserve"> r1+r2+r2+r1+1234;</w:t>
       </w:r>
     </w:p>
     <w:p>
@@ -18779,6 +19092,7 @@
           <w:color w:val="000000"/>
           <w:sz w:val="20"/>
           <w:szCs w:val="20"/>
+          <w:lang w:val="en-US"/>
         </w:rPr>
       </w:pPr>
       <w:r>
@@ -18789,45 +19103,131 @@
           <w:szCs w:val="20"/>
           <w:lang w:val="en-US"/>
         </w:rPr>
-        <w:t xml:space="preserve">  </w:t>
-      </w:r>
-      <w:r>
+        <w:t xml:space="preserve">  while r1&lt;33 do</w:t>
+      </w:r>
+    </w:p>
+    <w:p>
+      <w:pPr>
+        <w:autoSpaceDE w:val="0"/>
+        <w:autoSpaceDN w:val="0"/>
+        <w:adjustRightInd w:val="0"/>
+        <w:spacing w:line="240" w:lineRule="auto"/>
+        <w:ind w:firstLine="0"/>
+        <w:jc w:val="left"/>
         <w:rPr>
           <w:rFonts w:ascii="Cascadia Mono" w:hAnsi="Cascadia Mono" w:cs="Cascadia Mono"/>
           <w:color w:val="000000"/>
           <w:sz w:val="20"/>
           <w:szCs w:val="20"/>
-        </w:rPr>
-        <w:t>r12:= 12+(r1*3/(2+1))</w:t>
-      </w:r>
-    </w:p>
-    <w:p>
-      <w:pPr>
-        <w:ind w:firstLine="0"/>
+          <w:lang w:val="en-US"/>
+        </w:rPr>
+      </w:pPr>
+      <w:r>
         <w:rPr>
           <w:rFonts w:ascii="Cascadia Mono" w:hAnsi="Cascadia Mono" w:cs="Cascadia Mono"/>
           <w:color w:val="000000"/>
           <w:sz w:val="20"/>
           <w:szCs w:val="20"/>
-        </w:rPr>
-      </w:pPr>
-      <w:proofErr w:type="spellStart"/>
+          <w:lang w:val="en-US"/>
+        </w:rPr>
+        <w:tab/>
+      </w:r>
       <w:r>
         <w:rPr>
           <w:rFonts w:ascii="Cascadia Mono" w:hAnsi="Cascadia Mono" w:cs="Cascadia Mono"/>
           <w:color w:val="000000"/>
           <w:sz w:val="20"/>
           <w:szCs w:val="20"/>
-        </w:rPr>
-        <w:t>end</w:t>
-      </w:r>
-      <w:proofErr w:type="spellEnd"/>
+          <w:lang w:val="en-US"/>
+        </w:rPr>
+        <w:tab/>
+        <w:t>if r1&lt;12 then r</w:t>
+      </w:r>
+      <w:proofErr w:type="gramStart"/>
       <w:r>
         <w:rPr>
           <w:rFonts w:ascii="Cascadia Mono" w:hAnsi="Cascadia Mono" w:cs="Cascadia Mono"/>
           <w:color w:val="000000"/>
           <w:sz w:val="20"/>
           <w:szCs w:val="20"/>
+          <w:lang w:val="en-US"/>
+        </w:rPr>
+        <w:t>1:=</w:t>
+      </w:r>
+      <w:proofErr w:type="gramEnd"/>
+      <w:r>
+        <w:rPr>
+          <w:rFonts w:ascii="Cascadia Mono" w:hAnsi="Cascadia Mono" w:cs="Cascadia Mono"/>
+          <w:color w:val="000000"/>
+          <w:sz w:val="20"/>
+          <w:szCs w:val="20"/>
+          <w:lang w:val="en-US"/>
+        </w:rPr>
+        <w:t>r1+1 else r1:=r1+2;</w:t>
+      </w:r>
+    </w:p>
+    <w:p>
+      <w:pPr>
+        <w:autoSpaceDE w:val="0"/>
+        <w:autoSpaceDN w:val="0"/>
+        <w:adjustRightInd w:val="0"/>
+        <w:spacing w:line="240" w:lineRule="auto"/>
+        <w:ind w:firstLine="0"/>
+        <w:jc w:val="left"/>
+        <w:rPr>
+          <w:rFonts w:ascii="Cascadia Mono" w:hAnsi="Cascadia Mono" w:cs="Cascadia Mono"/>
+          <w:color w:val="000000"/>
+          <w:sz w:val="20"/>
+          <w:szCs w:val="20"/>
+        </w:rPr>
+      </w:pPr>
+      <w:r>
+        <w:rPr>
+          <w:rFonts w:ascii="Cascadia Mono" w:hAnsi="Cascadia Mono" w:cs="Cascadia Mono"/>
+          <w:color w:val="000000"/>
+          <w:sz w:val="20"/>
+          <w:szCs w:val="20"/>
+          <w:lang w:val="en-US"/>
+        </w:rPr>
+        <w:t xml:space="preserve">  </w:t>
+      </w:r>
+      <w:r>
+        <w:rPr>
+          <w:rFonts w:ascii="Cascadia Mono" w:hAnsi="Cascadia Mono" w:cs="Cascadia Mono"/>
+          <w:color w:val="000000"/>
+          <w:sz w:val="20"/>
+          <w:szCs w:val="20"/>
+        </w:rPr>
+        <w:t>r12:= 12+(r1*3/(2+1))</w:t>
+      </w:r>
+    </w:p>
+    <w:p>
+      <w:pPr>
+        <w:ind w:firstLine="0"/>
+        <w:rPr>
+          <w:rFonts w:ascii="Cascadia Mono" w:hAnsi="Cascadia Mono" w:cs="Cascadia Mono"/>
+          <w:color w:val="000000"/>
+          <w:sz w:val="20"/>
+          <w:szCs w:val="20"/>
+        </w:rPr>
+      </w:pPr>
+      <w:proofErr w:type="spellStart"/>
+      <w:r>
+        <w:rPr>
+          <w:rFonts w:ascii="Cascadia Mono" w:hAnsi="Cascadia Mono" w:cs="Cascadia Mono"/>
+          <w:color w:val="000000"/>
+          <w:sz w:val="20"/>
+          <w:szCs w:val="20"/>
+        </w:rPr>
+        <w:t>end</w:t>
+      </w:r>
+      <w:proofErr w:type="spellEnd"/>
+      <w:r>
+        <w:rPr>
+          <w:rFonts w:ascii="Cascadia Mono" w:hAnsi="Cascadia Mono" w:cs="Cascadia Mono"/>
+          <w:color w:val="000000"/>
+          <w:sz w:val="20"/>
+          <w:szCs w:val="20"/>
         </w:rPr>
         <w:t>.</w:t>
       </w:r>
@@ -18846,6 +19246,7 @@
       </w:pPr>
       <w:r>
         <w:rPr>
+          <w:noProof/>
           <w:lang w:val="en-US"/>
         </w:rPr>
         <w:drawing>
@@ -19184,6 +19585,7 @@
           <w:szCs w:val="20"/>
           <w:lang w:val="en-US"/>
         </w:rPr>
+        <w:lastRenderedPageBreak/>
         <w:t xml:space="preserve">  r</w:t>
       </w:r>
       <w:proofErr w:type="gramStart"/>
@@ -19244,7 +19646,6 @@
           <w:szCs w:val="20"/>
           <w:lang w:val="en-US"/>
         </w:rPr>
-        <w:lastRenderedPageBreak/>
         <w:tab/>
       </w:r>
       <w:r>
@@ -19285,7 +19686,6 @@
           <w:rFonts w:ascii="Cascadia Mono" w:hAnsi="Cascadia Mono"/>
           <w:sz w:val="20"/>
           <w:szCs w:val="20"/>
-          <w:lang w:val="en-US"/>
         </w:rPr>
       </w:pPr>
       <w:r>
@@ -19303,7 +19703,6 @@
           <w:rFonts w:ascii="Cascadia Mono" w:hAnsi="Cascadia Mono"/>
           <w:sz w:val="20"/>
           <w:szCs w:val="20"/>
-          <w:lang w:val="en-US"/>
         </w:rPr>
         <w:t>12:=</w:t>
       </w:r>
@@ -19313,9 +19712,25 @@
           <w:rFonts w:ascii="Cascadia Mono" w:hAnsi="Cascadia Mono"/>
           <w:sz w:val="20"/>
           <w:szCs w:val="20"/>
-          <w:lang w:val="en-US"/>
-        </w:rPr>
-        <w:t xml:space="preserve"> 12+(r1*3/(2+1))</w:t>
+        </w:rPr>
+        <w:t xml:space="preserve"> 12+(</w:t>
+      </w:r>
+      <w:r>
+        <w:rPr>
+          <w:rFonts w:ascii="Cascadia Mono" w:hAnsi="Cascadia Mono"/>
+          <w:sz w:val="20"/>
+          <w:szCs w:val="20"/>
+          <w:lang w:val="en-US"/>
+        </w:rPr>
+        <w:t>r</w:t>
+      </w:r>
+      <w:r>
+        <w:rPr>
+          <w:rFonts w:ascii="Cascadia Mono" w:hAnsi="Cascadia Mono"/>
+          <w:sz w:val="20"/>
+          <w:szCs w:val="20"/>
+        </w:rPr>
+        <w:t>1*3/(2+1))</w:t>
       </w:r>
       <w:r>
         <w:rPr>
@@ -19323,7 +19738,6 @@
           <w:sz w:val="20"/>
           <w:szCs w:val="20"/>
           <w:highlight w:val="yellow"/>
-          <w:lang w:val="en-US"/>
         </w:rPr>
         <w:t>1</w:t>
       </w:r>
@@ -19335,7 +19749,6 @@
           <w:rFonts w:ascii="Cascadia Mono" w:hAnsi="Cascadia Mono"/>
           <w:sz w:val="20"/>
           <w:szCs w:val="20"/>
-          <w:lang w:val="en-US"/>
         </w:rPr>
       </w:pPr>
       <w:r>
@@ -19343,11 +19756,9 @@
           <w:rFonts w:ascii="Cascadia Mono" w:hAnsi="Cascadia Mono"/>
           <w:sz w:val="20"/>
           <w:szCs w:val="20"/>
-          <w:lang w:val="en-US"/>
-        </w:rPr>
-        <w:t xml:space="preserve">  r</w:t>
-      </w:r>
-      <w:proofErr w:type="gramStart"/>
+        </w:rPr>
+        <w:t xml:space="preserve">  </w:t>
+      </w:r>
       <w:r>
         <w:rPr>
           <w:rFonts w:ascii="Cascadia Mono" w:hAnsi="Cascadia Mono"/>
@@ -19355,49 +19766,44 @@
           <w:szCs w:val="20"/>
           <w:lang w:val="en-US"/>
         </w:rPr>
-        <w:t>2:=</w:t>
-      </w:r>
-      <w:proofErr w:type="gramEnd"/>
+        <w:t>r</w:t>
+      </w:r>
+      <w:proofErr w:type="gramStart"/>
       <w:r>
         <w:rPr>
           <w:rFonts w:ascii="Cascadia Mono" w:hAnsi="Cascadia Mono"/>
           <w:sz w:val="20"/>
           <w:szCs w:val="20"/>
-          <w:lang w:val="en-US"/>
-        </w:rPr>
-        <w:t>0</w:t>
-      </w:r>
-    </w:p>
-    <w:p>
-      <w:pPr>
-        <w:ind w:firstLine="0"/>
+        </w:rPr>
+        <w:t>2:=</w:t>
+      </w:r>
+      <w:proofErr w:type="gramEnd"/>
+      <w:r>
         <w:rPr>
           <w:rFonts w:ascii="Cascadia Mono" w:hAnsi="Cascadia Mono"/>
           <w:sz w:val="20"/>
           <w:szCs w:val="20"/>
-          <w:lang w:val="en-US"/>
-        </w:rPr>
-      </w:pPr>
-      <w:r>
+        </w:rPr>
+        <w:t>0</w:t>
+      </w:r>
+    </w:p>
+    <w:p>
+      <w:pPr>
+        <w:ind w:firstLine="0"/>
         <w:rPr>
           <w:rFonts w:ascii="Cascadia Mono" w:hAnsi="Cascadia Mono"/>
           <w:sz w:val="20"/>
           <w:szCs w:val="20"/>
-          <w:lang w:val="en-US"/>
-        </w:rPr>
-        <w:t xml:space="preserve">  r1:214</w:t>
-      </w:r>
-    </w:p>
-    <w:p>
-      <w:pPr>
-        <w:ind w:firstLine="0"/>
+        </w:rPr>
+      </w:pPr>
+      <w:r>
         <w:rPr>
           <w:rFonts w:ascii="Cascadia Mono" w:hAnsi="Cascadia Mono"/>
           <w:sz w:val="20"/>
           <w:szCs w:val="20"/>
-          <w:lang w:val="en-US"/>
-        </w:rPr>
-      </w:pPr>
+        </w:rPr>
+        <w:t xml:space="preserve">  </w:t>
+      </w:r>
       <w:r>
         <w:rPr>
           <w:rFonts w:ascii="Cascadia Mono" w:hAnsi="Cascadia Mono"/>
@@ -19405,7 +19811,42 @@
           <w:szCs w:val="20"/>
           <w:lang w:val="en-US"/>
         </w:rPr>
-        <w:t>end.</w:t>
+        <w:t>r</w:t>
+      </w:r>
+      <w:r>
+        <w:rPr>
+          <w:rFonts w:ascii="Cascadia Mono" w:hAnsi="Cascadia Mono"/>
+          <w:sz w:val="20"/>
+          <w:szCs w:val="20"/>
+        </w:rPr>
+        <w:t>1:214</w:t>
+      </w:r>
+    </w:p>
+    <w:p>
+      <w:pPr>
+        <w:ind w:firstLine="0"/>
+        <w:rPr>
+          <w:rFonts w:ascii="Cascadia Mono" w:hAnsi="Cascadia Mono"/>
+          <w:sz w:val="20"/>
+          <w:szCs w:val="20"/>
+        </w:rPr>
+      </w:pPr>
+      <w:r>
+        <w:rPr>
+          <w:rFonts w:ascii="Cascadia Mono" w:hAnsi="Cascadia Mono"/>
+          <w:sz w:val="20"/>
+          <w:szCs w:val="20"/>
+          <w:lang w:val="en-US"/>
+        </w:rPr>
+        <w:t>end</w:t>
+      </w:r>
+      <w:r>
+        <w:rPr>
+          <w:rFonts w:ascii="Cascadia Mono" w:hAnsi="Cascadia Mono"/>
+          <w:sz w:val="20"/>
+          <w:szCs w:val="20"/>
+        </w:rPr>
+        <w:t>.</w:t>
       </w:r>
     </w:p>
     <w:p>
@@ -19422,6 +19863,7 @@
       </w:pPr>
       <w:r>
         <w:rPr>
+          <w:noProof/>
           <w:lang w:val="en-US"/>
         </w:rPr>
         <w:drawing>
@@ -22046,28 +22488,28 @@
 </file>
 
 <file path=customXml/item1.xml><?xml version="1.0" encoding="utf-8"?>
-<b:Sources xmlns:b="http://schemas.openxmlformats.org/officeDocument/2006/bibliography" xmlns="http://schemas.openxmlformats.org/officeDocument/2006/bibliography" SelectedStyle="\APASixthEditionOfficeOnline.xsl" StyleName="APA" Version="6"/>
-</file>
-
-<file path=customXml/item2.xml><?xml version="1.0" encoding="utf-8"?>
 <go:gDocsCustomXmlDataStorage xmlns:go="http://customooxmlschemas.google.com/" xmlns:r="http://schemas.openxmlformats.org/officeDocument/2006/relationships">
   <go:docsCustomData xmlns:go="http://customooxmlschemas.google.com/" roundtripDataSignature="AMtx7miV7QExZPXZ4KtCdHAl25d214QS+w==">AMUW2mUKHy6voo/NtG0YlveutUTnb9mxK1wmaz+1izwFl5/l3rRAQROf6kLO4B5TLQyPoeTsDBNFXsLPLouIIy9pd4+IMdzNBxOYkOdFCXastCXcIx5X7BJnDosxhLKRaCvXaARG6uDvlJQesnzm/7boJ3sYliE6ifnDAMSUs7MlMNnk81Ijbo7nfRhwhRUc0UtXaSvXZJC7V+tsBrCU5ygKXBxLZXuY0FkCcMM/RZzExEyQ9zjtXmTnCvir2B3nvImUu+AqdAGg+0C0XPQmP7b2pIpZ9gKVbN7tEMl6UCQwmL8i556vmxZjNhqJlPPib733KBBw6C/H3kDeumzINfDjvOXk7ClOr7OPzJWa6nTfYxHjoYRYMR6Z4A8IwzJlyxqCPNK2KEGy2I2fFWb9EORFqQAahJnrzYC1jfd3FgRb4XI7Y17iphLpGepzlfoQAwHDuqNPnn5dVgytLv9FP36uBi11FziARg==</go:docsCustomData>
 </go:gDocsCustomXmlDataStorage>
 </file>
 
-<file path=customXml/itemProps1.xml><?xml version="1.0" encoding="utf-8"?>
-<ds:datastoreItem xmlns:ds="http://schemas.openxmlformats.org/officeDocument/2006/customXml" ds:itemID="{E2C9249B-20AA-46FC-AB8F-AA9B2E1FA87B}">
-  <ds:schemaRefs>
-    <ds:schemaRef ds:uri="http://schemas.openxmlformats.org/officeDocument/2006/bibliography"/>
-  </ds:schemaRefs>
-</ds:datastoreItem>
+<file path=customXml/item2.xml><?xml version="1.0" encoding="utf-8"?>
+<b:Sources xmlns:b="http://schemas.openxmlformats.org/officeDocument/2006/bibliography" xmlns="http://schemas.openxmlformats.org/officeDocument/2006/bibliography" SelectedStyle="\APASixthEditionOfficeOnline.xsl" StyleName="APA" Version="6"/>
 </file>
 
-<file path=customXml/itemProps2.xml><?xml version="1.0" encoding="utf-8"?>
+<file path=customXml/itemProps1.xml><?xml version="1.0" encoding="utf-8"?>
 <ds:datastoreItem xmlns:ds="http://schemas.openxmlformats.org/officeDocument/2006/customXml" ds:itemID="{11111111-1234-1234-1234-123412341234}">
   <ds:schemaRefs>
     <ds:schemaRef ds:uri="http://customooxmlschemas.google.com/"/>
     <ds:schemaRef ds:uri="http://schemas.openxmlformats.org/officeDocument/2006/relationships"/>
   </ds:schemaRefs>
 </ds:datastoreItem>
+</file>
+
+<file path=customXml/itemProps2.xml><?xml version="1.0" encoding="utf-8"?>
+<ds:datastoreItem xmlns:ds="http://schemas.openxmlformats.org/officeDocument/2006/customXml" ds:itemID="{E2C9249B-20AA-46FC-AB8F-AA9B2E1FA87B}">
+  <ds:schemaRefs>
+    <ds:schemaRef ds:uri="http://schemas.openxmlformats.org/officeDocument/2006/bibliography"/>
+  </ds:schemaRefs>
+</ds:datastoreItem>
 </file>
</xml_diff>